<commit_message>
processed contrastive word docs
</commit_message>
<xml_diff>
--- a/Contrastive_Material/Word_Docs/C_24.docx
+++ b/Contrastive_Material/Word_Docs/C_24.docx
@@ -8,7 +8,6 @@
           <w:rFonts w:ascii="Times" w:hAnsi="Times"/>
           <w:b/>
           <w:bCs/>
-          <w:color w:val="000000" w:themeColor="text1"/>
           <w:lang w:val="de-DE"/>
         </w:rPr>
       </w:pPr>
@@ -17,10 +16,9 @@
           <w:rFonts w:ascii="Times" w:hAnsi="Times"/>
           <w:b/>
           <w:bCs/>
-          <w:color w:val="000000" w:themeColor="text1"/>
-          <w:lang w:val="de-DE"/>
-        </w:rPr>
-        <w:t>ACTEURS</w:t>
+          <w:lang w:val="de-DE"/>
+        </w:rPr>
+        <w:t>DRAMATIC CHARACTERS</w:t>
       </w:r>
     </w:p>
     <w:p>
@@ -181,31 +179,27 @@
         <w:rPr>
           <w:rFonts w:ascii="Times" w:hAnsi="Times"/>
           <w:color w:val="000000" w:themeColor="text1"/>
-          <w:lang w:val="de-DE"/>
-        </w:rPr>
-      </w:pPr>
-      <w:r>
-        <w:rPr>
-          <w:rFonts w:ascii="Times" w:hAnsi="Times"/>
-          <w:color w:val="000000" w:themeColor="text1"/>
-          <w:lang w:val="de-DE"/>
-        </w:rPr>
-        <w:t>ACTE 1</w:t>
-      </w:r>
-    </w:p>
-    <w:p>
-      <w:pPr>
-        <w:rPr>
-          <w:rFonts w:ascii="Times" w:hAnsi="Times"/>
-          <w:color w:val="000000" w:themeColor="text1"/>
-          <w:lang w:val="de-DE"/>
-        </w:rPr>
-      </w:pPr>
-      <w:r>
-        <w:rPr>
-          <w:rFonts w:ascii="Times" w:hAnsi="Times"/>
-          <w:color w:val="000000" w:themeColor="text1"/>
-          <w:lang w:val="de-DE"/>
+        </w:rPr>
+      </w:pPr>
+      <w:r>
+        <w:rPr>
+          <w:rFonts w:ascii="Times" w:hAnsi="Times"/>
+          <w:color w:val="000000" w:themeColor="text1"/>
+        </w:rPr>
+        <w:t>ACT 1</w:t>
+      </w:r>
+    </w:p>
+    <w:p>
+      <w:pPr>
+        <w:rPr>
+          <w:rFonts w:ascii="Times" w:hAnsi="Times"/>
+          <w:color w:val="000000" w:themeColor="text1"/>
+        </w:rPr>
+      </w:pPr>
+      <w:r>
+        <w:rPr>
+          <w:rFonts w:ascii="Times" w:hAnsi="Times"/>
+          <w:color w:val="000000" w:themeColor="text1"/>
         </w:rPr>
         <w:t>SCENE 1</w:t>
       </w:r>
@@ -215,14 +209,12 @@
         <w:rPr>
           <w:rFonts w:ascii="Times" w:hAnsi="Times"/>
           <w:color w:val="000000" w:themeColor="text1"/>
-          <w:lang w:val="de-DE"/>
-        </w:rPr>
-      </w:pPr>
-      <w:r>
-        <w:rPr>
-          <w:rFonts w:ascii="Times" w:hAnsi="Times"/>
-          <w:color w:val="000000" w:themeColor="text1"/>
-          <w:lang w:val="de-DE"/>
+        </w:rPr>
+      </w:pPr>
+      <w:r>
+        <w:rPr>
+          <w:rFonts w:ascii="Times" w:hAnsi="Times"/>
+          <w:color w:val="000000" w:themeColor="text1"/>
         </w:rPr>
         <w:t>ROSAMUN</w:t>
       </w:r>
@@ -230,7 +222,6 @@
         <w:rPr>
           <w:rFonts w:ascii="Times" w:hAnsi="Times"/>
           <w:color w:val="000000" w:themeColor="text1"/>
-          <w:lang w:val="de-DE"/>
         </w:rPr>
         <w:t>D</w:t>
       </w:r>
@@ -238,7 +229,6 @@
         <w:rPr>
           <w:rFonts w:ascii="Times" w:hAnsi="Times"/>
           <w:color w:val="000000" w:themeColor="text1"/>
-          <w:lang w:val="de-DE"/>
         </w:rPr>
         <w:t>E</w:t>
       </w:r>
@@ -248,23 +238,20 @@
         <w:rPr>
           <w:rFonts w:ascii="Times" w:hAnsi="Times"/>
           <w:color w:val="000000" w:themeColor="text1"/>
-          <w:lang w:val="de-DE"/>
-        </w:rPr>
-      </w:pPr>
-    </w:p>
-    <w:p>
-      <w:pPr>
-        <w:rPr>
-          <w:rFonts w:ascii="Times" w:hAnsi="Times"/>
-          <w:color w:val="000000" w:themeColor="text1"/>
-          <w:lang w:val="de-DE"/>
-        </w:rPr>
-      </w:pPr>
-      <w:r>
-        <w:rPr>
-          <w:rFonts w:ascii="Times" w:hAnsi="Times"/>
-          <w:color w:val="000000" w:themeColor="text1"/>
-          <w:lang w:val="de-DE"/>
+        </w:rPr>
+      </w:pPr>
+    </w:p>
+    <w:p>
+      <w:pPr>
+        <w:rPr>
+          <w:rFonts w:ascii="Times" w:hAnsi="Times"/>
+          <w:color w:val="000000" w:themeColor="text1"/>
+        </w:rPr>
+      </w:pPr>
+      <w:r>
+        <w:rPr>
+          <w:rFonts w:ascii="Times" w:hAnsi="Times"/>
+          <w:color w:val="000000" w:themeColor="text1"/>
         </w:rPr>
         <w:t>SCENE 2</w:t>
       </w:r>
@@ -274,14 +261,12 @@
         <w:rPr>
           <w:rFonts w:ascii="Times" w:hAnsi="Times"/>
           <w:color w:val="000000" w:themeColor="text1"/>
-          <w:lang w:val="de-DE"/>
-        </w:rPr>
-      </w:pPr>
-      <w:r>
-        <w:rPr>
-          <w:rFonts w:ascii="Times" w:hAnsi="Times"/>
-          <w:color w:val="000000" w:themeColor="text1"/>
-          <w:lang w:val="de-DE"/>
+        </w:rPr>
+      </w:pPr>
+      <w:r>
+        <w:rPr>
+          <w:rFonts w:ascii="Times" w:hAnsi="Times"/>
+          <w:color w:val="000000" w:themeColor="text1"/>
         </w:rPr>
         <w:t>ROSAMUNDE</w:t>
       </w:r>
@@ -291,14 +276,12 @@
         <w:rPr>
           <w:rFonts w:ascii="Times" w:hAnsi="Times"/>
           <w:color w:val="000000" w:themeColor="text1"/>
-          <w:lang w:val="de-DE"/>
-        </w:rPr>
-      </w:pPr>
-      <w:r>
-        <w:rPr>
-          <w:rFonts w:ascii="Times" w:hAnsi="Times"/>
-          <w:color w:val="000000" w:themeColor="text1"/>
-          <w:lang w:val="de-DE"/>
+        </w:rPr>
+      </w:pPr>
+      <w:r>
+        <w:rPr>
+          <w:rFonts w:ascii="Times" w:hAnsi="Times"/>
+          <w:color w:val="000000" w:themeColor="text1"/>
         </w:rPr>
         <w:t>GRETCHEN</w:t>
       </w:r>
@@ -308,7 +291,6 @@
         <w:rPr>
           <w:rFonts w:ascii="Times" w:hAnsi="Times"/>
           <w:color w:val="000000" w:themeColor="text1"/>
-          <w:lang w:val="de-DE"/>
         </w:rPr>
       </w:pPr>
     </w:p>
@@ -461,9 +443,9 @@
         <w:rPr>
           <w:rFonts w:ascii="Times" w:hAnsi="Times"/>
           <w:color w:val="000000" w:themeColor="text1"/>
-          <w:lang w:val="ru-RU"/>
-        </w:rPr>
-        <w:t>МОЛЧИТ</w:t>
+          <w:lang w:val="de-DE"/>
+        </w:rPr>
+        <w:t>NON_SPEAKING</w:t>
       </w:r>
     </w:p>
     <w:p>
@@ -734,9 +716,9 @@
         <w:rPr>
           <w:rFonts w:ascii="Times" w:hAnsi="Times"/>
           <w:color w:val="000000" w:themeColor="text1"/>
-          <w:lang w:val="ru-RU"/>
-        </w:rPr>
-        <w:t>МОЛЧИТ</w:t>
+          <w:lang w:val="de-DE"/>
+        </w:rPr>
+        <w:t>NON_SPEAKING</w:t>
       </w:r>
     </w:p>
     <w:p>
@@ -790,9 +772,8 @@
         <w:rPr>
           <w:rFonts w:ascii="Times" w:hAnsi="Times"/>
           <w:color w:val="000000" w:themeColor="text1"/>
-          <w:lang w:val="ru-RU"/>
-        </w:rPr>
-        <w:t>МОЛЧИТ</w:t>
+        </w:rPr>
+        <w:t>NON_SPEAKING</w:t>
       </w:r>
     </w:p>
     <w:p>
@@ -861,7 +842,7 @@
           <w:rFonts w:ascii="Times" w:hAnsi="Times"/>
           <w:color w:val="000000" w:themeColor="text1"/>
         </w:rPr>
-        <w:t>ACTE 2</w:t>
+        <w:t>ACT 2</w:t>
       </w:r>
     </w:p>
     <w:p>
@@ -929,7 +910,21 @@
           <w:rFonts w:ascii="Times" w:hAnsi="Times"/>
           <w:color w:val="000000" w:themeColor="text1"/>
         </w:rPr>
-        <w:t>*SCENE*</w:t>
+        <w:t>/</w:t>
+      </w:r>
+      <w:r>
+        <w:rPr>
+          <w:rFonts w:ascii="Times" w:hAnsi="Times"/>
+          <w:color w:val="000000" w:themeColor="text1"/>
+        </w:rPr>
+        <w:t>SCENE</w:t>
+      </w:r>
+      <w:r>
+        <w:rPr>
+          <w:rFonts w:ascii="Times" w:hAnsi="Times"/>
+          <w:color w:val="000000" w:themeColor="text1"/>
+        </w:rPr>
+        <w:t>/</w:t>
       </w:r>
     </w:p>
     <w:p>
@@ -1164,14 +1159,12 @@
         <w:rPr>
           <w:rFonts w:ascii="Times" w:hAnsi="Times"/>
           <w:color w:val="000000" w:themeColor="text1"/>
-          <w:lang w:val="de-DE"/>
-        </w:rPr>
-      </w:pPr>
-      <w:r>
-        <w:rPr>
-          <w:rFonts w:ascii="Times" w:hAnsi="Times"/>
-          <w:color w:val="000000" w:themeColor="text1"/>
-          <w:lang w:val="de-DE"/>
+        </w:rPr>
+      </w:pPr>
+      <w:r>
+        <w:rPr>
+          <w:rFonts w:ascii="Times" w:hAnsi="Times"/>
+          <w:color w:val="000000" w:themeColor="text1"/>
         </w:rPr>
         <w:t xml:space="preserve">GRETCHEN - </w:t>
       </w:r>
@@ -1179,9 +1172,8 @@
         <w:rPr>
           <w:rFonts w:ascii="Times" w:hAnsi="Times"/>
           <w:color w:val="000000" w:themeColor="text1"/>
-          <w:lang w:val="ru-RU"/>
-        </w:rPr>
-        <w:t>МОЛЧИТ</w:t>
+        </w:rPr>
+        <w:t>NON_SPEAKING</w:t>
       </w:r>
     </w:p>
     <w:p>
@@ -1387,7 +1379,7 @@
           <w:color w:val="000000" w:themeColor="text1"/>
           <w:lang w:val="de-DE"/>
         </w:rPr>
-        <w:t>ACTE 3</w:t>
+        <w:t>ACT 3</w:t>
       </w:r>
     </w:p>
     <w:p>
@@ -2144,7 +2136,7 @@
           <w:rFonts w:ascii="Times" w:hAnsi="Times"/>
           <w:color w:val="000000" w:themeColor="text1"/>
         </w:rPr>
-        <w:t>ACTE 4</w:t>
+        <w:t>ACT 4</w:t>
       </w:r>
     </w:p>
     <w:p>
@@ -2656,9 +2648,9 @@
         <w:rPr>
           <w:rFonts w:ascii="Times" w:hAnsi="Times"/>
           <w:color w:val="000000" w:themeColor="text1"/>
-          <w:lang w:val="ru-RU"/>
-        </w:rPr>
-        <w:t>МОЛЧИТ</w:t>
+          <w:lang w:val="de-DE"/>
+        </w:rPr>
+        <w:t>NON_SPEAKING</w:t>
       </w:r>
     </w:p>
     <w:p>
@@ -2787,14 +2779,12 @@
         <w:rPr>
           <w:rFonts w:ascii="Times" w:hAnsi="Times"/>
           <w:color w:val="000000" w:themeColor="text1"/>
-          <w:lang w:val="de-DE"/>
-        </w:rPr>
-      </w:pPr>
-      <w:r>
-        <w:rPr>
-          <w:rFonts w:ascii="Times" w:hAnsi="Times"/>
-          <w:color w:val="000000" w:themeColor="text1"/>
-          <w:lang w:val="de-DE"/>
+        </w:rPr>
+      </w:pPr>
+      <w:r>
+        <w:rPr>
+          <w:rFonts w:ascii="Times" w:hAnsi="Times"/>
+          <w:color w:val="000000" w:themeColor="text1"/>
         </w:rPr>
         <w:t>/SCENE/</w:t>
       </w:r>
@@ -2804,14 +2794,12 @@
         <w:rPr>
           <w:rFonts w:ascii="Times" w:hAnsi="Times"/>
           <w:color w:val="000000" w:themeColor="text1"/>
-          <w:lang w:val="de-DE"/>
-        </w:rPr>
-      </w:pPr>
-      <w:r>
-        <w:rPr>
-          <w:rFonts w:ascii="Times" w:hAnsi="Times"/>
-          <w:color w:val="000000" w:themeColor="text1"/>
-          <w:lang w:val="de-DE"/>
+        </w:rPr>
+      </w:pPr>
+      <w:r>
+        <w:rPr>
+          <w:rFonts w:ascii="Times" w:hAnsi="Times"/>
+          <w:color w:val="000000" w:themeColor="text1"/>
         </w:rPr>
         <w:t xml:space="preserve">SCHLUCHSER - </w:t>
       </w:r>
@@ -2819,24 +2807,21 @@
         <w:rPr>
           <w:rFonts w:ascii="Times" w:hAnsi="Times"/>
           <w:color w:val="000000" w:themeColor="text1"/>
-          <w:lang w:val="ru-RU"/>
-        </w:rPr>
-        <w:t>МОЛЧИТ</w:t>
-      </w:r>
-    </w:p>
-    <w:p>
-      <w:pPr>
-        <w:rPr>
-          <w:rFonts w:ascii="Times" w:hAnsi="Times"/>
-          <w:color w:val="000000" w:themeColor="text1"/>
-          <w:lang w:val="de-DE"/>
-        </w:rPr>
-      </w:pPr>
-      <w:r>
-        <w:rPr>
-          <w:rFonts w:ascii="Times" w:hAnsi="Times"/>
-          <w:color w:val="000000" w:themeColor="text1"/>
-          <w:lang w:val="de-DE"/>
+        </w:rPr>
+        <w:t>NON_SPEAKING</w:t>
+      </w:r>
+    </w:p>
+    <w:p>
+      <w:pPr>
+        <w:rPr>
+          <w:rFonts w:ascii="Times" w:hAnsi="Times"/>
+          <w:color w:val="000000" w:themeColor="text1"/>
+        </w:rPr>
+      </w:pPr>
+      <w:r>
+        <w:rPr>
+          <w:rFonts w:ascii="Times" w:hAnsi="Times"/>
+          <w:color w:val="000000" w:themeColor="text1"/>
         </w:rPr>
         <w:t>BARON WURM</w:t>
       </w:r>

</xml_diff>